<commit_message>
added emulator url clarity
</commit_message>
<xml_diff>
--- a/Instructor-Resources/Labs/CSharp/BotsNgrokLab.docx
+++ b/Instructor-Resources/Labs/CSharp/BotsNgrokLab.docx
@@ -2,6 +2,79 @@
 <file path=word/document.xml><?xml version="1.0" encoding="utf-8"?>
 <w:document xmlns:wpc="http://schemas.microsoft.com/office/word/2010/wordprocessingCanvas" xmlns:cx="http://schemas.microsoft.com/office/drawing/2014/chartex" xmlns:cx1="http://schemas.microsoft.com/office/drawing/2015/9/8/chartex" xmlns:cx2="http://schemas.microsoft.com/office/drawing/2015/10/21/chartex" xmlns:cx3="http://schemas.microsoft.com/office/drawing/2016/5/9/chartex" xmlns:cx4="http://schemas.microsoft.com/office/drawing/2016/5/10/chartex" xmlns:cx5="http://schemas.microsoft.com/office/drawing/2016/5/11/chartex" xmlns:cx6="http://schemas.microsoft.com/office/drawing/2016/5/12/chartex" xmlns:cx7="http://schemas.microsoft.com/office/drawing/2016/5/13/chartex" xmlns:cx8="http://schemas.microsoft.com/office/drawing/2016/5/14/chartex" xmlns:mc="http://schemas.openxmlformats.org/markup-compatibility/2006" xmlns:aink="http://schemas.microsoft.com/office/drawing/2016/ink" xmlns:am3d="http://schemas.microsoft.com/office/drawing/2017/model3d" xmlns:o="urn:schemas-microsoft-com:office:office" xmlns:r="http://schemas.openxmlformats.org/officeDocument/2006/relationships" xmlns:m="http://schemas.openxmlformats.org/officeDocument/2006/math" xmlns:v="urn:schemas-microsoft-com:vml" xmlns:wp14="http://schemas.microsoft.com/office/word/2010/wordprocessingDrawing" xmlns:wp="http://schemas.openxmlformats.org/drawingml/2006/wordprocessingDrawing" xmlns:w10="urn:schemas-microsoft-com:office:word" xmlns:w="http://schemas.openxmlformats.org/wordprocessingml/2006/main" xmlns:w14="http://schemas.microsoft.com/office/word/2010/wordml" xmlns:w15="http://schemas.microsoft.com/office/word/2012/wordml" xmlns:w16cid="http://schemas.microsoft.com/office/word/2016/wordml/cid" xmlns:w16se="http://schemas.microsoft.com/office/word/2015/wordml/symex" xmlns:wpg="http://schemas.microsoft.com/office/word/2010/wordprocessingGroup" xmlns:wpi="http://schemas.microsoft.com/office/word/2010/wordprocessingInk" xmlns:wne="http://schemas.microsoft.com/office/word/2006/wordml" xmlns:wps="http://schemas.microsoft.com/office/word/2010/wordprocessingShape" mc:Ignorable="w14 w15 w16se w16cid wp14">
   <w:body>
+    <w:p>
+      <w:pPr>
+        <w:rPr>
+          <w:rFonts w:asciiTheme="majorHAnsi" w:eastAsiaTheme="majorEastAsia" w:hAnsiTheme="majorHAnsi" w:cstheme="majorBidi"/>
+          <w:color w:val="44546A" w:themeColor="text2"/>
+          <w:spacing w:val="-15"/>
+          <w:sz w:val="72"/>
+          <w:szCs w:val="72"/>
+        </w:rPr>
+      </w:pPr>
+      <w:r>
+        <w:rPr>
+          <w:noProof/>
+        </w:rPr>
+        <w:drawing>
+          <wp:anchor distT="0" distB="0" distL="114300" distR="114300" simplePos="0" relativeHeight="251661312" behindDoc="0" locked="0" layoutInCell="1" allowOverlap="1" wp14:anchorId="1F7F7E2D" wp14:editId="79184130">
+            <wp:simplePos x="0" y="0"/>
+            <wp:positionH relativeFrom="margin">
+              <wp:align>left</wp:align>
+            </wp:positionH>
+            <wp:positionV relativeFrom="paragraph">
+              <wp:posOffset>224790</wp:posOffset>
+            </wp:positionV>
+            <wp:extent cx="1664335" cy="356235"/>
+            <wp:effectExtent l="0" t="0" r="0" b="5715"/>
+            <wp:wrapSquare wrapText="bothSides"/>
+            <wp:docPr id="22" name="Picture 4"/>
+            <wp:cNvGraphicFramePr>
+              <a:graphicFrameLocks xmlns:a="http://schemas.openxmlformats.org/drawingml/2006/main" noChangeAspect="1"/>
+            </wp:cNvGraphicFramePr>
+            <a:graphic xmlns:a="http://schemas.openxmlformats.org/drawingml/2006/main">
+              <a:graphicData uri="http://schemas.openxmlformats.org/drawingml/2006/picture">
+                <pic:pic xmlns:pic="http://schemas.openxmlformats.org/drawingml/2006/picture">
+                  <pic:nvPicPr>
+                    <pic:cNvPr id="5" name="Picture 4"/>
+                    <pic:cNvPicPr>
+                      <a:picLocks noChangeAspect="1"/>
+                    </pic:cNvPicPr>
+                  </pic:nvPicPr>
+                  <pic:blipFill>
+                    <a:blip r:embed="rId7" cstate="print">
+                      <a:extLst>
+                        <a:ext uri="{28A0092B-C50C-407E-A947-70E740481C1C}">
+                          <a14:useLocalDpi xmlns:a14="http://schemas.microsoft.com/office/drawing/2010/main" val="0"/>
+                        </a:ext>
+                      </a:extLst>
+                    </a:blip>
+                    <a:stretch>
+                      <a:fillRect/>
+                    </a:stretch>
+                  </pic:blipFill>
+                  <pic:spPr bwMode="invGray">
+                    <a:xfrm>
+                      <a:off x="0" y="0"/>
+                      <a:ext cx="1664335" cy="356235"/>
+                    </a:xfrm>
+                    <a:prstGeom prst="rect">
+                      <a:avLst/>
+                    </a:prstGeom>
+                  </pic:spPr>
+                </pic:pic>
+              </a:graphicData>
+            </a:graphic>
+            <wp14:sizeRelH relativeFrom="page">
+              <wp14:pctWidth>0</wp14:pctWidth>
+            </wp14:sizeRelH>
+            <wp14:sizeRelV relativeFrom="page">
+              <wp14:pctHeight>0</wp14:pctHeight>
+            </wp14:sizeRelV>
+          </wp:anchor>
+        </w:drawing>
+      </w:r>
+    </w:p>
     <w:p>
       <w:pPr>
         <w:rPr>
@@ -318,68 +391,6 @@
           </mc:Fallback>
         </mc:AlternateContent>
       </w:r>
-      <w:r>
-        <w:rPr>
-          <w:noProof/>
-        </w:rPr>
-        <w:drawing>
-          <wp:anchor distT="0" distB="0" distL="114300" distR="114300" simplePos="0" relativeHeight="251661312" behindDoc="0" locked="0" layoutInCell="1" allowOverlap="1" wp14:anchorId="1F7F7E2D" wp14:editId="79184130">
-            <wp:simplePos x="0" y="0"/>
-            <wp:positionH relativeFrom="margin">
-              <wp:posOffset>3709670</wp:posOffset>
-            </wp:positionH>
-            <wp:positionV relativeFrom="paragraph">
-              <wp:posOffset>317</wp:posOffset>
-            </wp:positionV>
-            <wp:extent cx="1664335" cy="356235"/>
-            <wp:effectExtent l="0" t="0" r="0" b="5715"/>
-            <wp:wrapSquare wrapText="bothSides"/>
-            <wp:docPr id="22" name="Picture 4"/>
-            <wp:cNvGraphicFramePr>
-              <a:graphicFrameLocks xmlns:a="http://schemas.openxmlformats.org/drawingml/2006/main" noChangeAspect="1"/>
-            </wp:cNvGraphicFramePr>
-            <a:graphic xmlns:a="http://schemas.openxmlformats.org/drawingml/2006/main">
-              <a:graphicData uri="http://schemas.openxmlformats.org/drawingml/2006/picture">
-                <pic:pic xmlns:pic="http://schemas.openxmlformats.org/drawingml/2006/picture">
-                  <pic:nvPicPr>
-                    <pic:cNvPr id="5" name="Picture 4"/>
-                    <pic:cNvPicPr>
-                      <a:picLocks noChangeAspect="1"/>
-                    </pic:cNvPicPr>
-                  </pic:nvPicPr>
-                  <pic:blipFill>
-                    <a:blip r:embed="rId7" cstate="print">
-                      <a:extLst>
-                        <a:ext uri="{28A0092B-C50C-407E-A947-70E740481C1C}">
-                          <a14:useLocalDpi xmlns:a14="http://schemas.microsoft.com/office/drawing/2010/main" val="0"/>
-                        </a:ext>
-                      </a:extLst>
-                    </a:blip>
-                    <a:stretch>
-                      <a:fillRect/>
-                    </a:stretch>
-                  </pic:blipFill>
-                  <pic:spPr bwMode="invGray">
-                    <a:xfrm>
-                      <a:off x="0" y="0"/>
-                      <a:ext cx="1664335" cy="356235"/>
-                    </a:xfrm>
-                    <a:prstGeom prst="rect">
-                      <a:avLst/>
-                    </a:prstGeom>
-                  </pic:spPr>
-                </pic:pic>
-              </a:graphicData>
-            </a:graphic>
-            <wp14:sizeRelH relativeFrom="page">
-              <wp14:pctWidth>0</wp14:pctWidth>
-            </wp14:sizeRelH>
-            <wp14:sizeRelV relativeFrom="page">
-              <wp14:pctHeight>0</wp14:pctHeight>
-            </wp14:sizeRelV>
-          </wp:anchor>
-        </w:drawing>
-      </w:r>
     </w:p>
     <w:p>
       <w:pPr>
@@ -624,7 +635,6 @@
           <w:noProof/>
           <w:sz w:val="28"/>
         </w:rPr>
-        <w:lastRenderedPageBreak/>
         <mc:AlternateContent>
           <mc:Choice Requires="wps">
             <w:drawing>
@@ -829,45 +839,7 @@
         <w:rPr>
           <w:rFonts w:ascii="Segoe UI Light" w:hAnsi="Segoe UI Light" w:cs="Segoe UI Light"/>
         </w:rPr>
-        <w:t>With Microsoft Bot Framework</w:t>
-      </w:r>
-      <w:r>
-        <w:rPr>
-          <w:rFonts w:ascii="Segoe UI Light" w:hAnsi="Segoe UI Light" w:cs="Segoe UI Light"/>
-        </w:rPr>
-        <w:t xml:space="preserve">, to configure the bot to be available to a </w:t>
-      </w:r>
-      <w:proofErr w:type="gramStart"/>
-      <w:r>
-        <w:rPr>
-          <w:rFonts w:ascii="Segoe UI Light" w:hAnsi="Segoe UI Light" w:cs="Segoe UI Light"/>
-        </w:rPr>
-        <w:t>particular channel</w:t>
-      </w:r>
-      <w:proofErr w:type="gramEnd"/>
-      <w:r>
-        <w:rPr>
-          <w:rFonts w:ascii="Segoe UI Light" w:hAnsi="Segoe UI Light" w:cs="Segoe UI Light"/>
-        </w:rPr>
-        <w:t xml:space="preserve">, </w:t>
-      </w:r>
-      <w:r>
-        <w:rPr>
-          <w:rFonts w:ascii="Segoe UI Light" w:hAnsi="Segoe UI Light" w:cs="Segoe UI Light"/>
-        </w:rPr>
-        <w:t xml:space="preserve">you </w:t>
-      </w:r>
-      <w:r>
-        <w:rPr>
-          <w:rFonts w:ascii="Segoe UI Light" w:hAnsi="Segoe UI Light" w:cs="Segoe UI Light"/>
-        </w:rPr>
-        <w:t xml:space="preserve">will </w:t>
-      </w:r>
-      <w:r>
-        <w:rPr>
-          <w:rFonts w:ascii="Segoe UI Light" w:hAnsi="Segoe UI Light" w:cs="Segoe UI Light"/>
-        </w:rPr>
-        <w:t>need to host the Bot service on a public URL endpoint. The channel won’t be able to access your bot service if it is on a local server port hidden behind a NAT or firewall.</w:t>
+        <w:t>With Microsoft Bot Framework, to configure the bot to be available to a particular channel, you will need to host the Bot service on a public URL endpoint. The channel won’t be able to access your bot service if it is on a local server port hidden behind a NAT or firewall.</w:t>
       </w:r>
     </w:p>
     <w:p>
@@ -903,14 +875,12 @@
         <w:t xml:space="preserve">. This will result in additional hosting costs. This is where </w:t>
       </w:r>
       <w:hyperlink r:id="rId8" w:history="1">
-        <w:proofErr w:type="spellStart"/>
         <w:r>
           <w:rPr>
             <w:rFonts w:ascii="Segoe UI Light" w:hAnsi="Segoe UI Light" w:cs="Segoe UI Light"/>
           </w:rPr>
           <w:t>ngrok</w:t>
         </w:r>
-        <w:proofErr w:type="spellEnd"/>
       </w:hyperlink>
       <w:r>
         <w:rPr>
@@ -947,16 +917,8 @@
         <w:rPr>
           <w:rFonts w:ascii="Segoe UI Light" w:hAnsi="Segoe UI Light" w:cs="Segoe UI Light"/>
         </w:rPr>
-        <w:t xml:space="preserve">The goal of this lab is to use </w:t>
-      </w:r>
-      <w:proofErr w:type="spellStart"/>
-      <w:r>
-        <w:rPr>
-          <w:rFonts w:ascii="Segoe UI Light" w:hAnsi="Segoe UI Light" w:cs="Segoe UI Light"/>
-        </w:rPr>
-        <w:t>ngrok</w:t>
-      </w:r>
-      <w:proofErr w:type="spellEnd"/>
+        <w:t>The goal of this lab is to use ngrok</w:t>
+      </w:r>
       <w:r>
         <w:rPr>
           <w:rFonts w:ascii="Segoe UI Light" w:hAnsi="Segoe UI Light" w:cs="Segoe UI Light"/>
@@ -991,7 +953,6 @@
           <w:noProof/>
           <w:sz w:val="28"/>
         </w:rPr>
-        <w:lastRenderedPageBreak/>
         <mc:AlternateContent>
           <mc:Choice Requires="wps">
             <w:drawing>
@@ -1094,31 +1055,7 @@
                                   </w14:gradFill>
                                 </w14:textFill>
                               </w:rPr>
-                              <w:t xml:space="preserve"> </w:t>
-                            </w:r>
-                            <w:r>
-                              <w:rPr>
-                                <w:rFonts w:ascii="Segoe UI Light" w:hAnsi="Segoe UI Light" w:cstheme="minorBidi"/>
-                                <w:color w:val="FFFFFF"/>
-                                <w:kern w:val="24"/>
-                                <w:sz w:val="48"/>
-                                <w:szCs w:val="68"/>
-                                <w:lang w:val="en-US"/>
-                                <w14:textFill>
-                                  <w14:gradFill>
-                                    <w14:gsLst>
-                                      <w14:gs w14:pos="6250">
-                                        <w14:srgbClr w14:val="FFFFFF"/>
-                                      </w14:gs>
-                                      <w14:gs w14:pos="18000">
-                                        <w14:srgbClr w14:val="FFFFFF"/>
-                                      </w14:gs>
-                                    </w14:gsLst>
-                                    <w14:lin w14:ang="5400000" w14:scaled="0"/>
-                                  </w14:gradFill>
-                                </w14:textFill>
-                              </w:rPr>
-                              <w:t>Setup</w:t>
+                              <w:t xml:space="preserve"> Setup</w:t>
                             </w:r>
                           </w:p>
                         </w:txbxContent>
@@ -1248,35 +1185,7 @@
         <w:rPr>
           <w:rFonts w:ascii="Segoe UI Light" w:hAnsi="Segoe UI Light" w:cs="Segoe UI Light"/>
         </w:rPr>
-        <w:t xml:space="preserve">If you do not have </w:t>
-      </w:r>
-      <w:proofErr w:type="spellStart"/>
-      <w:r>
-        <w:rPr>
-          <w:rFonts w:ascii="Segoe UI Light" w:hAnsi="Segoe UI Light" w:cs="Segoe UI Light"/>
-        </w:rPr>
-        <w:t>ngrok</w:t>
-      </w:r>
-      <w:proofErr w:type="spellEnd"/>
-      <w:r>
-        <w:rPr>
-          <w:rFonts w:ascii="Segoe UI Light" w:hAnsi="Segoe UI Light" w:cs="Segoe UI Light"/>
-        </w:rPr>
-        <w:t xml:space="preserve"> installed, download </w:t>
-      </w:r>
-      <w:proofErr w:type="spellStart"/>
-      <w:r>
-        <w:rPr>
-          <w:rFonts w:ascii="Segoe UI Light" w:hAnsi="Segoe UI Light" w:cs="Segoe UI Light"/>
-        </w:rPr>
-        <w:t>ngrok</w:t>
-      </w:r>
-      <w:proofErr w:type="spellEnd"/>
-      <w:r>
-        <w:rPr>
-          <w:rFonts w:ascii="Segoe UI Light" w:hAnsi="Segoe UI Light" w:cs="Segoe UI Light"/>
-        </w:rPr>
-        <w:t xml:space="preserve"> from </w:t>
+        <w:t xml:space="preserve">If you do not have ngrok installed, download ngrok from </w:t>
       </w:r>
       <w:hyperlink r:id="rId9" w:history="1">
         <w:r>
@@ -1315,21 +1224,7 @@
         <w:rPr>
           <w:rFonts w:ascii="Segoe UI Light" w:hAnsi="Segoe UI Light" w:cs="Segoe UI Light"/>
         </w:rPr>
-        <w:t xml:space="preserve"> For the </w:t>
-      </w:r>
-      <w:proofErr w:type="spellStart"/>
-      <w:r>
-        <w:rPr>
-          <w:rFonts w:ascii="Segoe UI Light" w:hAnsi="Segoe UI Light" w:cs="Segoe UI Light"/>
-        </w:rPr>
-        <w:t>EchoBot</w:t>
-      </w:r>
-      <w:proofErr w:type="spellEnd"/>
-      <w:r>
-        <w:rPr>
-          <w:rFonts w:ascii="Segoe UI Light" w:hAnsi="Segoe UI Light" w:cs="Segoe UI Light"/>
-        </w:rPr>
-        <w:t>, you should be</w:t>
+        <w:t xml:space="preserve"> For the EchoBot, you should be</w:t>
       </w:r>
       <w:r>
         <w:rPr>
@@ -1352,7 +1247,6 @@
     </w:p>
     <w:p>
       <w:pPr>
-        <w:jc w:val="center"/>
         <w:rPr>
           <w:rFonts w:ascii="Segoe UI Light" w:hAnsi="Segoe UI Light" w:cs="Segoe UI Light"/>
         </w:rPr>
@@ -1465,31 +1359,7 @@
                                   </w14:gradFill>
                                 </w14:textFill>
                               </w:rPr>
-                              <w:t xml:space="preserve"> </w:t>
-                            </w:r>
-                            <w:r>
-                              <w:rPr>
-                                <w:rFonts w:ascii="Segoe UI Light" w:hAnsi="Segoe UI Light" w:cstheme="minorBidi"/>
-                                <w:color w:val="FFFFFF"/>
-                                <w:kern w:val="24"/>
-                                <w:sz w:val="48"/>
-                                <w:szCs w:val="68"/>
-                                <w:lang w:val="en-US"/>
-                                <w14:textFill>
-                                  <w14:gradFill>
-                                    <w14:gsLst>
-                                      <w14:gs w14:pos="6250">
-                                        <w14:srgbClr w14:val="FFFFFF"/>
-                                      </w14:gs>
-                                      <w14:gs w14:pos="18000">
-                                        <w14:srgbClr w14:val="FFFFFF"/>
-                                      </w14:gs>
-                                    </w14:gsLst>
-                                    <w14:lin w14:ang="5400000" w14:scaled="0"/>
-                                  </w14:gradFill>
-                                </w14:textFill>
-                              </w:rPr>
-                              <w:t>Forwarding</w:t>
+                              <w:t xml:space="preserve"> Forwarding</w:t>
                             </w:r>
                           </w:p>
                         </w:txbxContent>
@@ -1606,8 +1476,8 @@
         </w:rPr>
         <w:drawing>
           <wp:inline distT="0" distB="0" distL="0" distR="0" wp14:anchorId="5D418509" wp14:editId="4229FAC4">
-            <wp:extent cx="5272088" cy="944402"/>
-            <wp:effectExtent l="0" t="0" r="5080" b="8255"/>
+            <wp:extent cx="5271213" cy="696460"/>
+            <wp:effectExtent l="0" t="0" r="5715" b="8890"/>
             <wp:docPr id="1" name="Picture 1"/>
             <wp:cNvGraphicFramePr>
               <a:graphicFrameLocks xmlns:a="http://schemas.openxmlformats.org/drawingml/2006/main" noChangeAspect="1"/>
@@ -1621,13 +1491,13 @@
                   </pic:nvPicPr>
                   <pic:blipFill rotWithShape="1">
                     <a:blip r:embed="rId10"/>
-                    <a:srcRect l="641" t="12251" r="34055" b="66952"/>
+                    <a:srcRect l="641" t="12251" r="34055" b="72409"/>
                     <a:stretch/>
                   </pic:blipFill>
                   <pic:spPr bwMode="auto">
                     <a:xfrm>
                       <a:off x="0" y="0"/>
-                      <a:ext cx="5317665" cy="952566"/>
+                      <a:ext cx="5317665" cy="702597"/>
                     </a:xfrm>
                     <a:prstGeom prst="rect">
                       <a:avLst/>
@@ -1657,6 +1527,7 @@
     </w:p>
     <w:p/>
     <w:p/>
+    <w:p/>
     <w:p>
       <w:pPr>
         <w:pStyle w:val="ListParagraph"/>
@@ -1672,45 +1543,7 @@
         <w:rPr>
           <w:rFonts w:ascii="Segoe UI Light" w:hAnsi="Segoe UI Light" w:cs="Segoe UI Light"/>
         </w:rPr>
-        <w:t>Given the bot is being hosted on localhost:397</w:t>
-      </w:r>
-      <w:r>
-        <w:rPr>
-          <w:rFonts w:ascii="Segoe UI Light" w:hAnsi="Segoe UI Light" w:cs="Segoe UI Light"/>
-        </w:rPr>
-        <w:t>9,</w:t>
-      </w:r>
-      <w:r>
-        <w:rPr>
-          <w:rFonts w:ascii="Segoe UI Light" w:hAnsi="Segoe UI Light" w:cs="Segoe UI Light"/>
-        </w:rPr>
-        <w:t xml:space="preserve"> </w:t>
-      </w:r>
-      <w:r>
-        <w:rPr>
-          <w:rFonts w:ascii="Segoe UI Light" w:hAnsi="Segoe UI Light" w:cs="Segoe UI Light"/>
-        </w:rPr>
-        <w:t xml:space="preserve">we can </w:t>
-      </w:r>
-      <w:r>
-        <w:rPr>
-          <w:rFonts w:ascii="Segoe UI Light" w:hAnsi="Segoe UI Light" w:cs="Segoe UI Light"/>
-        </w:rPr>
-        <w:t xml:space="preserve">use </w:t>
-      </w:r>
-      <w:proofErr w:type="spellStart"/>
-      <w:r>
-        <w:rPr>
-          <w:rFonts w:ascii="Segoe UI Light" w:hAnsi="Segoe UI Light" w:cs="Segoe UI Light"/>
-        </w:rPr>
-        <w:t>ngrok</w:t>
-      </w:r>
-      <w:proofErr w:type="spellEnd"/>
-      <w:r>
-        <w:rPr>
-          <w:rFonts w:ascii="Segoe UI Light" w:hAnsi="Segoe UI Light" w:cs="Segoe UI Light"/>
-        </w:rPr>
-        <w:t xml:space="preserve"> to expose t</w:t>
+        <w:t>Given the bot is being hosted on localhost:3979, we can use ngrok to expose t</w:t>
       </w:r>
       <w:r>
         <w:rPr>
@@ -1740,21 +1573,7 @@
         <w:rPr>
           <w:rFonts w:ascii="Segoe UI Light" w:hAnsi="Segoe UI Light" w:cs="Segoe UI Light"/>
         </w:rPr>
-        <w:t xml:space="preserve">folder where </w:t>
-      </w:r>
-      <w:proofErr w:type="spellStart"/>
-      <w:r>
-        <w:rPr>
-          <w:rFonts w:ascii="Segoe UI Light" w:hAnsi="Segoe UI Light" w:cs="Segoe UI Light"/>
-        </w:rPr>
-        <w:t>ngrok</w:t>
-      </w:r>
-      <w:proofErr w:type="spellEnd"/>
-      <w:r>
-        <w:rPr>
-          <w:rFonts w:ascii="Segoe UI Light" w:hAnsi="Segoe UI Light" w:cs="Segoe UI Light"/>
-        </w:rPr>
-        <w:t xml:space="preserve"> is installed</w:t>
+        <w:t>folder where ngrok is installed</w:t>
       </w:r>
     </w:p>
     <w:p>
@@ -1807,6 +1626,9 @@
     </w:p>
     <w:p>
       <w:r>
+        <w:rPr>
+          <w:noProof/>
+        </w:rPr>
         <w:drawing>
           <wp:inline distT="0" distB="0" distL="0" distR="0" wp14:anchorId="2A480AC0" wp14:editId="7B3638E9">
             <wp:extent cx="5909945" cy="2790825"/>
@@ -1882,59 +1704,14 @@
         <w:rPr>
           <w:rFonts w:ascii="Segoe UI Light" w:hAnsi="Segoe UI Light" w:cs="Segoe UI Light"/>
         </w:rPr>
-        <w:lastRenderedPageBreak/>
-        <w:t xml:space="preserve">To use public </w:t>
-      </w:r>
-      <w:proofErr w:type="spellStart"/>
-      <w:r>
-        <w:rPr>
-          <w:rFonts w:ascii="Segoe UI Light" w:hAnsi="Segoe UI Light" w:cs="Segoe UI Light"/>
-        </w:rPr>
-        <w:t>urls</w:t>
-      </w:r>
-      <w:proofErr w:type="spellEnd"/>
-      <w:r>
-        <w:rPr>
-          <w:rFonts w:ascii="Segoe UI Light" w:hAnsi="Segoe UI Light" w:cs="Segoe UI Light"/>
-        </w:rPr>
-        <w:t xml:space="preserve"> in the bot emulator, you will also need to generate a forwarding </w:t>
-      </w:r>
-      <w:proofErr w:type="spellStart"/>
-      <w:r>
-        <w:rPr>
-          <w:rFonts w:ascii="Segoe UI Light" w:hAnsi="Segoe UI Light" w:cs="Segoe UI Light"/>
-        </w:rPr>
-        <w:t>url</w:t>
-      </w:r>
-      <w:proofErr w:type="spellEnd"/>
-      <w:r>
-        <w:rPr>
-          <w:rFonts w:ascii="Segoe UI Light" w:hAnsi="Segoe UI Light" w:cs="Segoe UI Light"/>
-        </w:rPr>
-        <w:t xml:space="preserve"> using </w:t>
-      </w:r>
-      <w:proofErr w:type="spellStart"/>
-      <w:r>
-        <w:rPr>
-          <w:rFonts w:ascii="Segoe UI Light" w:hAnsi="Segoe UI Light" w:cs="Segoe UI Light"/>
-        </w:rPr>
-        <w:t>ngrok</w:t>
-      </w:r>
-      <w:proofErr w:type="spellEnd"/>
-      <w:r>
-        <w:rPr>
-          <w:rFonts w:ascii="Segoe UI Light" w:hAnsi="Segoe UI Light" w:cs="Segoe UI Light"/>
-        </w:rPr>
-        <w:t xml:space="preserve"> for Emulator </w:t>
-      </w:r>
-      <w:proofErr w:type="spellStart"/>
-      <w:r>
-        <w:rPr>
-          <w:rFonts w:ascii="Segoe UI Light" w:hAnsi="Segoe UI Light" w:cs="Segoe UI Light"/>
-        </w:rPr>
-        <w:t>url</w:t>
-      </w:r>
-      <w:proofErr w:type="spellEnd"/>
+        <w:t>If you are using older versions of the emulator, you will need the a forwarding url for the emulator url. T</w:t>
+      </w:r>
+      <w:r>
+        <w:rPr>
+          <w:rFonts w:ascii="Segoe UI Light" w:hAnsi="Segoe UI Light" w:cs="Segoe UI Light"/>
+        </w:rPr>
+        <w:t>o generate a forwarding url using ngrok for Emulator url</w:t>
+      </w:r>
       <w:r>
         <w:rPr>
           <w:rFonts w:ascii="Segoe UI Light" w:hAnsi="Segoe UI Light" w:cs="Segoe UI Light"/>
@@ -1981,27 +1758,7 @@
         <w:rPr>
           <w:rFonts w:ascii="Segoe UI Light" w:hAnsi="Segoe UI Light" w:cs="Segoe UI Light"/>
         </w:rPr>
-        <w:t xml:space="preserve"> and you should see the forwarding </w:t>
-      </w:r>
-      <w:proofErr w:type="spellStart"/>
-      <w:r>
-        <w:rPr>
-          <w:rFonts w:ascii="Segoe UI Light" w:hAnsi="Segoe UI Light" w:cs="Segoe UI Light"/>
-        </w:rPr>
-        <w:t>url</w:t>
-      </w:r>
-      <w:proofErr w:type="spellEnd"/>
-      <w:r>
-        <w:rPr>
-          <w:rFonts w:ascii="Segoe UI Light" w:hAnsi="Segoe UI Light" w:cs="Segoe UI Light"/>
-        </w:rPr>
-        <w:t xml:space="preserve"> for port 9000</w:t>
-      </w:r>
-      <w:r>
-        <w:rPr>
-          <w:rFonts w:ascii="Segoe UI Light" w:hAnsi="Segoe UI Light" w:cs="Segoe UI Light"/>
-        </w:rPr>
-        <w:t>:</w:t>
+        <w:t xml:space="preserve"> and you should see the forwarding url for port 9000:</w:t>
       </w:r>
     </w:p>
     <w:p>
@@ -2021,6 +1778,9 @@
     <w:p/>
     <w:p>
       <w:r>
+        <w:rPr>
+          <w:noProof/>
+        </w:rPr>
         <w:drawing>
           <wp:inline distT="0" distB="0" distL="0" distR="0" wp14:anchorId="3606B7F3" wp14:editId="31790139">
             <wp:extent cx="5905500" cy="3431540"/>
@@ -2079,7 +1839,10 @@
         </w:drawing>
       </w:r>
     </w:p>
-    <w:p/>
+    <w:p>
+      <w:bookmarkStart w:id="0" w:name="_GoBack"/>
+      <w:bookmarkEnd w:id="0"/>
+    </w:p>
     <w:p>
       <w:pPr>
         <w:pStyle w:val="ListParagraph"/>
@@ -2096,116 +1859,33 @@
         <w:rPr>
           <w:rFonts w:ascii="Segoe UI Light" w:hAnsi="Segoe UI Light" w:cs="Segoe UI Light"/>
         </w:rPr>
-        <w:t xml:space="preserve">Enter the forwarded </w:t>
-      </w:r>
-      <w:proofErr w:type="spellStart"/>
-      <w:r>
-        <w:rPr>
-          <w:rFonts w:ascii="Segoe UI Light" w:hAnsi="Segoe UI Light" w:cs="Segoe UI Light"/>
-        </w:rPr>
-        <w:t>urls</w:t>
-      </w:r>
-      <w:proofErr w:type="spellEnd"/>
-      <w:r>
-        <w:rPr>
-          <w:rFonts w:ascii="Segoe UI Light" w:hAnsi="Segoe UI Light" w:cs="Segoe UI Light"/>
-        </w:rPr>
-        <w:t xml:space="preserve"> in the bot emulator</w:t>
-      </w:r>
-      <w:r>
-        <w:rPr>
-          <w:rFonts w:ascii="Segoe UI Light" w:hAnsi="Segoe UI Light" w:cs="Segoe UI Light"/>
-        </w:rPr>
-        <w:t xml:space="preserve"> (bot </w:t>
-      </w:r>
-      <w:proofErr w:type="spellStart"/>
-      <w:r>
-        <w:rPr>
-          <w:rFonts w:ascii="Segoe UI Light" w:hAnsi="Segoe UI Light" w:cs="Segoe UI Light"/>
-        </w:rPr>
-        <w:t>url</w:t>
-      </w:r>
-      <w:proofErr w:type="spellEnd"/>
-      <w:r>
-        <w:rPr>
-          <w:rFonts w:ascii="Segoe UI Light" w:hAnsi="Segoe UI Light" w:cs="Segoe UI Light"/>
-        </w:rPr>
-        <w:t xml:space="preserve"> and emulator </w:t>
-      </w:r>
-      <w:proofErr w:type="spellStart"/>
-      <w:r>
-        <w:rPr>
-          <w:rFonts w:ascii="Segoe UI Light" w:hAnsi="Segoe UI Light" w:cs="Segoe UI Light"/>
-        </w:rPr>
-        <w:t>url</w:t>
-      </w:r>
-      <w:proofErr w:type="spellEnd"/>
-      <w:r>
-        <w:rPr>
-          <w:rFonts w:ascii="Segoe UI Light" w:hAnsi="Segoe UI Light" w:cs="Segoe UI Light"/>
-        </w:rPr>
-        <w:t xml:space="preserve">). The bot </w:t>
-      </w:r>
-      <w:proofErr w:type="spellStart"/>
-      <w:r>
-        <w:rPr>
-          <w:rFonts w:ascii="Segoe UI Light" w:hAnsi="Segoe UI Light" w:cs="Segoe UI Light"/>
-        </w:rPr>
-        <w:t>url</w:t>
-      </w:r>
-      <w:proofErr w:type="spellEnd"/>
-      <w:r>
-        <w:rPr>
-          <w:rFonts w:ascii="Segoe UI Light" w:hAnsi="Segoe UI Light" w:cs="Segoe UI Light"/>
-        </w:rPr>
-        <w:t xml:space="preserve"> will have /</w:t>
-      </w:r>
-      <w:proofErr w:type="spellStart"/>
-      <w:r>
-        <w:rPr>
-          <w:rFonts w:ascii="Segoe UI Light" w:hAnsi="Segoe UI Light" w:cs="Segoe UI Light"/>
-        </w:rPr>
-        <w:t>api</w:t>
-      </w:r>
-      <w:proofErr w:type="spellEnd"/>
-      <w:r>
-        <w:rPr>
-          <w:rFonts w:ascii="Segoe UI Light" w:hAnsi="Segoe UI Light" w:cs="Segoe UI Light"/>
-        </w:rPr>
-        <w:t xml:space="preserve">/messages appended to the forwarding </w:t>
-      </w:r>
-      <w:proofErr w:type="spellStart"/>
-      <w:r>
-        <w:rPr>
-          <w:rFonts w:ascii="Segoe UI Light" w:hAnsi="Segoe UI Light" w:cs="Segoe UI Light"/>
-        </w:rPr>
-        <w:t>ur</w:t>
-      </w:r>
-      <w:r>
-        <w:rPr>
-          <w:rFonts w:ascii="Segoe UI Light" w:hAnsi="Segoe UI Light" w:cs="Segoe UI Light"/>
-        </w:rPr>
-        <w:t>l</w:t>
-      </w:r>
-      <w:proofErr w:type="spellEnd"/>
-      <w:r>
-        <w:rPr>
-          <w:rFonts w:ascii="Segoe UI Light" w:hAnsi="Segoe UI Light" w:cs="Segoe UI Light"/>
-        </w:rPr>
-        <w:t>. Test the bot in the emulator by sending messages.</w:t>
+        <w:t>Enter the forwarded urls in the bot emulator</w:t>
+      </w:r>
+      <w:r>
+        <w:rPr>
+          <w:rFonts w:ascii="Segoe UI Light" w:hAnsi="Segoe UI Light" w:cs="Segoe UI Light"/>
+        </w:rPr>
+        <w:t xml:space="preserve"> (bot url and emulator url). The bot url will have /api/messages appended to the forwarding ur</w:t>
+      </w:r>
+      <w:r>
+        <w:rPr>
+          <w:rFonts w:ascii="Segoe UI Light" w:hAnsi="Segoe UI Light" w:cs="Segoe UI Light"/>
+        </w:rPr>
+        <w:t>l. Test the bot in the emulator by sending messages.</w:t>
+      </w:r>
+      <w:r>
+        <w:rPr>
+          <w:rFonts w:ascii="Segoe UI Light" w:hAnsi="Segoe UI Light" w:cs="Segoe UI Light"/>
+        </w:rPr>
+        <w:t xml:space="preserve"> The emulator url can be seen in the older versions of the emulator.</w:t>
       </w:r>
     </w:p>
     <w:p/>
     <w:p>
-      <w:bookmarkStart w:id="0" w:name="_GoBack"/>
-      <w:bookmarkEnd w:id="0"/>
-    </w:p>
-    <w:p>
       <w:r>
         <w:rPr>
           <w:noProof/>
         </w:rPr>
-        <w:lastRenderedPageBreak/>
         <w:drawing>
           <wp:inline distT="0" distB="0" distL="0" distR="0">
             <wp:extent cx="5943600" cy="2903220"/>
@@ -2358,31 +2038,7 @@
                                   </w14:gradFill>
                                 </w14:textFill>
                               </w:rPr>
-                              <w:t xml:space="preserve"> </w:t>
-                            </w:r>
-                            <w:r>
-                              <w:rPr>
-                                <w:rFonts w:ascii="Segoe UI Light" w:hAnsi="Segoe UI Light" w:cstheme="minorBidi"/>
-                                <w:color w:val="FFFFFF"/>
-                                <w:kern w:val="24"/>
-                                <w:sz w:val="48"/>
-                                <w:szCs w:val="68"/>
-                                <w:lang w:val="en-US"/>
-                                <w14:textFill>
-                                  <w14:gradFill>
-                                    <w14:gsLst>
-                                      <w14:gs w14:pos="6250">
-                                        <w14:srgbClr w14:val="FFFFFF"/>
-                                      </w14:gs>
-                                      <w14:gs w14:pos="18000">
-                                        <w14:srgbClr w14:val="FFFFFF"/>
-                                      </w14:gs>
-                                    </w14:gsLst>
-                                    <w14:lin w14:ang="5400000" w14:scaled="0"/>
-                                  </w14:gradFill>
-                                </w14:textFill>
-                              </w:rPr>
-                              <w:t>Exercise</w:t>
+                              <w:t xml:space="preserve"> Exercise</w:t>
                             </w:r>
                           </w:p>
                         </w:txbxContent>
@@ -2517,19 +2173,11 @@
         </w:rPr>
         <w:t xml:space="preserve">When you register the bot on the Microsoft Bot Framework, can you use the forwarding </w:t>
       </w:r>
-      <w:proofErr w:type="spellStart"/>
-      <w:r>
-        <w:rPr>
-          <w:rFonts w:ascii="Segoe UI Light" w:hAnsi="Segoe UI Light" w:cs="Segoe UI Light"/>
-        </w:rPr>
-        <w:t>url</w:t>
-      </w:r>
-      <w:proofErr w:type="spellEnd"/>
-      <w:r>
-        <w:rPr>
-          <w:rFonts w:ascii="Segoe UI Light" w:hAnsi="Segoe UI Light" w:cs="Segoe UI Light"/>
-        </w:rPr>
-        <w:t xml:space="preserve"> for the Messaging Endpoint?</w:t>
+      <w:r>
+        <w:rPr>
+          <w:rFonts w:ascii="Segoe UI Light" w:hAnsi="Segoe UI Light" w:cs="Segoe UI Light"/>
+        </w:rPr>
+        <w:t>url for the Messaging Endpoint?</w:t>
       </w:r>
     </w:p>
     <w:p>
@@ -3399,6 +3047,7 @@
   <w:style w:type="character" w:default="1" w:styleId="DefaultParagraphFont">
     <w:name w:val="Default Paragraph Font"/>
     <w:uiPriority w:val="1"/>
+    <w:semiHidden/>
     <w:unhideWhenUsed/>
   </w:style>
   <w:style w:type="table" w:default="1" w:styleId="TableNormal">

</xml_diff>